<commit_message>
editing the content of the Resources folder - removing actel/BRT info and fixing install doc
</commit_message>
<xml_diff>
--- a/Resources/install_instructions.docx
+++ b/Resources/install_instructions.docx
@@ -91,6 +91,9 @@
       <w:r>
         <w:t>version: 3.6.x or newer (recommend 4.0.x)</w:t>
       </w:r>
+      <w:r>
+        <w:t xml:space="preserve"> – details below</w:t>
+      </w:r>
     </w:p>
     <w:p>
       <w:pPr>
@@ -103,6 +106,9 @@
       <w:r>
         <w:t xml:space="preserve">RStudio </w:t>
       </w:r>
+      <w:r>
+        <w:t>– details below</w:t>
+      </w:r>
     </w:p>
     <w:p>
       <w:pPr>
@@ -113,6 +119,12 @@
         </w:numPr>
       </w:pPr>
       <w:r>
+        <w:rPr>
+          <w:u w:val="single"/>
+        </w:rPr>
+        <w:t xml:space="preserve">ADVANCED STREAM ONLY: </w:t>
+      </w:r>
+      <w:r>
         <w:t xml:space="preserve">GDAL (V. 3.0): An </w:t>
       </w:r>
       <w:proofErr w:type="gramStart"/>
@@ -130,6 +142,9 @@
       <w:proofErr w:type="spellEnd"/>
       <w:r>
         <w:t>’ package.</w:t>
+      </w:r>
+      <w:r>
+        <w:t xml:space="preserve"> Details below.</w:t>
       </w:r>
     </w:p>
     <w:p>
@@ -140,6 +155,12 @@
           <w:numId w:val="2"/>
         </w:numPr>
       </w:pPr>
+      <w:r>
+        <w:rPr>
+          <w:u w:val="single"/>
+        </w:rPr>
+        <w:t xml:space="preserve">ADVANCED STREAM ONLY: </w:t>
+      </w:r>
       <w:r>
         <w:rPr>
           <w:b/>
@@ -190,6 +211,9 @@
       <w:r>
         <w:t>.</w:t>
       </w:r>
+      <w:r>
+        <w:t xml:space="preserve"> Details below.</w:t>
+      </w:r>
     </w:p>
     <w:p>
       <w:pPr>
@@ -225,107 +249,102 @@
           <w:rPr>
             <w:rStyle w:val="Hyperlink"/>
           </w:rPr>
-          <w:t>https://</w:t>
+          <w:t>https://github.com/ocean-tracking-network/2021-12-15-fact-workshop</w:t>
+        </w:r>
+      </w:hyperlink>
+      <w:r>
+        <w:t xml:space="preserve"> </w:t>
+      </w:r>
+      <w:r>
+        <w:t xml:space="preserve"> </w:t>
+      </w:r>
+      <w:r>
+        <w:t>.</w:t>
+      </w:r>
+    </w:p>
+    <w:p>
+      <w:pPr>
+        <w:pStyle w:val="ListParagraph"/>
+        <w:numPr>
+          <w:ilvl w:val="2"/>
+          <w:numId w:val="2"/>
+        </w:numPr>
+      </w:pPr>
+      <w:r>
+        <w:t>Select the GREEN "code" button at the top and choose "Download ZIP"</w:t>
+      </w:r>
+      <w:r>
+        <w:t>.</w:t>
+      </w:r>
+    </w:p>
+    <w:p>
+      <w:pPr>
+        <w:pStyle w:val="ListParagraph"/>
+        <w:numPr>
+          <w:ilvl w:val="2"/>
+          <w:numId w:val="2"/>
+        </w:numPr>
+      </w:pPr>
+      <w:r>
+        <w:t>Unzip the folder and move to secure location on your computer (Documents, Desktop etc.)</w:t>
+      </w:r>
+    </w:p>
+    <w:p>
+      <w:pPr>
+        <w:pStyle w:val="ListParagraph"/>
+        <w:numPr>
+          <w:ilvl w:val="2"/>
+          <w:numId w:val="2"/>
+        </w:numPr>
+      </w:pPr>
+      <w:r>
+        <w:t>Copy the folder's path and use it to set your working directly in R using `</w:t>
+      </w:r>
+      <w:proofErr w:type="spellStart"/>
+      <w:r>
+        <w:t>setwd</w:t>
+      </w:r>
+      <w:proofErr w:type="spellEnd"/>
+      <w:r>
+        <w:t>('&lt;path-to-folder&gt;')`. This will be covered during the workshop.</w:t>
+      </w:r>
+    </w:p>
+    <w:p>
+      <w:pPr>
+        <w:pStyle w:val="ListParagraph"/>
+        <w:numPr>
+          <w:ilvl w:val="1"/>
+          <w:numId w:val="2"/>
+        </w:numPr>
+      </w:pPr>
+      <w:r>
+        <w:t xml:space="preserve">If you are familiar with Git and </w:t>
+      </w:r>
+      <w:proofErr w:type="spellStart"/>
+      <w:r>
+        <w:t>Github</w:t>
+      </w:r>
+      <w:proofErr w:type="spellEnd"/>
+      <w:r>
+        <w:t xml:space="preserve">, feel free to clone this repository as you normally would, by running `git clone </w:t>
+      </w:r>
+      <w:hyperlink r:id="rId8" w:history="1">
+        <w:r>
+          <w:rPr>
+            <w:rStyle w:val="Hyperlink"/>
+          </w:rPr>
+          <w:t>https://github.com/ocean-tracking-network/2021-12-15-fact-workshop.gi</w:t>
         </w:r>
         <w:r>
           <w:rPr>
             <w:rStyle w:val="Hyperlink"/>
           </w:rPr>
-          <w:t>[workshop-git-URL]</w:t>
+          <w:t>t</w:t>
         </w:r>
       </w:hyperlink>
       <w:r>
         <w:t xml:space="preserve"> </w:t>
       </w:r>
-      <w:r>
-        <w:t>.</w:t>
-      </w:r>
-    </w:p>
-    <w:p>
-      <w:pPr>
-        <w:pStyle w:val="ListParagraph"/>
-        <w:numPr>
-          <w:ilvl w:val="2"/>
-          <w:numId w:val="2"/>
-        </w:numPr>
-      </w:pPr>
-      <w:r>
-        <w:t>Select the GREEN "code" button at the top and choose "Download ZIP"</w:t>
-      </w:r>
-      <w:r>
-        <w:t>.</w:t>
-      </w:r>
-    </w:p>
-    <w:p>
-      <w:pPr>
-        <w:pStyle w:val="ListParagraph"/>
-        <w:numPr>
-          <w:ilvl w:val="2"/>
-          <w:numId w:val="2"/>
-        </w:numPr>
-      </w:pPr>
-      <w:r>
-        <w:t>Unzip the folder and move to secure location on your computer (Documents, Desktop etc.)</w:t>
-      </w:r>
-    </w:p>
-    <w:p>
-      <w:pPr>
-        <w:pStyle w:val="ListParagraph"/>
-        <w:numPr>
-          <w:ilvl w:val="2"/>
-          <w:numId w:val="2"/>
-        </w:numPr>
-      </w:pPr>
-      <w:r>
-        <w:t>Copy the folder's path and use it to set your working directly in R using `</w:t>
-      </w:r>
-      <w:proofErr w:type="spellStart"/>
-      <w:r>
-        <w:t>setwd</w:t>
-      </w:r>
-      <w:proofErr w:type="spellEnd"/>
-      <w:r>
-        <w:t>('&lt;path-to-folder&gt;</w:t>
-      </w:r>
-      <w:proofErr w:type="gramStart"/>
-      <w:r>
-        <w:t>')`</w:t>
-      </w:r>
-      <w:proofErr w:type="gramEnd"/>
-      <w:r>
-        <w:t>. This will be covered during the workshop.</w:t>
-      </w:r>
-    </w:p>
-    <w:p>
-      <w:pPr>
-        <w:pStyle w:val="ListParagraph"/>
-        <w:numPr>
-          <w:ilvl w:val="1"/>
-          <w:numId w:val="2"/>
-        </w:numPr>
-      </w:pPr>
-      <w:r>
-        <w:t xml:space="preserve">If you are familiar with Git and </w:t>
-      </w:r>
-      <w:proofErr w:type="spellStart"/>
-      <w:r>
-        <w:t>Github</w:t>
-      </w:r>
-      <w:proofErr w:type="spellEnd"/>
-      <w:r>
-        <w:t xml:space="preserve">, feel free to clone this repository as you normally would, by running `git clone </w:t>
-      </w:r>
-      <w:r>
-        <w:t>[workshop-git-URL</w:t>
-      </w:r>
-      <w:proofErr w:type="gramStart"/>
-      <w:r>
-        <w:t>]</w:t>
-      </w:r>
-      <w:r>
-        <w:t>.git</w:t>
-      </w:r>
-      <w:proofErr w:type="gramEnd"/>
       <w:r>
         <w:t>` in a terminal program and following from step 3 above.</w:t>
       </w:r>
@@ -403,7 +422,7 @@
       <w:r>
         <w:t xml:space="preserve">Point your browser to </w:t>
       </w:r>
-      <w:hyperlink r:id="rId8" w:history="1">
+      <w:hyperlink r:id="rId9" w:history="1">
         <w:r>
           <w:rPr>
             <w:rStyle w:val="Hyperlink"/>
@@ -495,7 +514,7 @@
       <w:r>
         <w:t xml:space="preserve">Point your browser to </w:t>
       </w:r>
-      <w:hyperlink r:id="rId9" w:history="1">
+      <w:hyperlink r:id="rId10" w:history="1">
         <w:r>
           <w:rPr>
             <w:rStyle w:val="Hyperlink"/>
@@ -559,7 +578,6 @@
         </w:rPr>
       </w:pPr>
       <w:proofErr w:type="spellStart"/>
-      <w:proofErr w:type="gramStart"/>
       <w:r>
         <w:rPr>
           <w:rFonts w:ascii="Consolas" w:hAnsi="Consolas"/>
@@ -571,7 +589,6 @@
         <w:t>install.packages</w:t>
       </w:r>
       <w:proofErr w:type="spellEnd"/>
-      <w:proofErr w:type="gramEnd"/>
       <w:r>
         <w:rPr>
           <w:rFonts w:ascii="Consolas" w:hAnsi="Consolas"/>
@@ -862,7 +879,7 @@
         <w:lastRenderedPageBreak/>
         <w:t xml:space="preserve">packages included in OSGeo4W when installing. Choose “Express Desktop Install” and accept all defaults except uncheck boxes for QGIS and OPEN GIS, when prompted to only install GDAL. Please see installation instructions at </w:t>
       </w:r>
-      <w:hyperlink r:id="rId10" w:history="1">
+      <w:hyperlink r:id="rId11" w:history="1">
         <w:r>
           <w:rPr>
             <w:rStyle w:val="Hyperlink"/>
@@ -926,105 +943,130 @@
         </w:rPr>
       </w:pPr>
       <w:proofErr w:type="spellStart"/>
+      <w:r>
+        <w:rPr>
+          <w:rFonts w:ascii="Consolas" w:hAnsi="Consolas"/>
+          <w:b/>
+          <w:bCs/>
+          <w:sz w:val="18"/>
+          <w:szCs w:val="18"/>
+        </w:rPr>
+        <w:t>install.packages</w:t>
+      </w:r>
+      <w:proofErr w:type="spellEnd"/>
+      <w:r>
+        <w:rPr>
+          <w:rFonts w:ascii="Consolas" w:hAnsi="Consolas"/>
+          <w:b/>
+          <w:bCs/>
+          <w:sz w:val="18"/>
+          <w:szCs w:val="18"/>
+        </w:rPr>
+        <w:t>('</w:t>
+      </w:r>
+      <w:proofErr w:type="spellStart"/>
+      <w:r>
+        <w:rPr>
+          <w:rFonts w:ascii="Consolas" w:hAnsi="Consolas"/>
+          <w:b/>
+          <w:bCs/>
+          <w:sz w:val="18"/>
+          <w:szCs w:val="18"/>
+        </w:rPr>
+        <w:t>rgdal</w:t>
+      </w:r>
+      <w:proofErr w:type="spellEnd"/>
+      <w:r>
+        <w:rPr>
+          <w:rFonts w:ascii="Consolas" w:hAnsi="Consolas"/>
+          <w:b/>
+          <w:bCs/>
+          <w:sz w:val="18"/>
+          <w:szCs w:val="18"/>
+        </w:rPr>
+        <w:t>')</w:t>
+      </w:r>
+    </w:p>
+    <w:p>
+      <w:pPr>
+        <w:ind w:left="720"/>
+        <w:rPr>
+          <w:b/>
+          <w:bCs/>
+        </w:rPr>
+      </w:pPr>
+      <w:r>
+        <w:rPr>
+          <w:rFonts w:ascii="Consolas" w:hAnsi="Consolas"/>
+          <w:b/>
+          <w:bCs/>
+          <w:sz w:val="18"/>
+          <w:szCs w:val="18"/>
+        </w:rPr>
+        <w:t>library(</w:t>
+      </w:r>
+      <w:proofErr w:type="spellStart"/>
+      <w:r>
+        <w:rPr>
+          <w:rFonts w:ascii="Consolas" w:hAnsi="Consolas"/>
+          <w:b/>
+          <w:bCs/>
+          <w:sz w:val="18"/>
+          <w:szCs w:val="18"/>
+        </w:rPr>
+        <w:t>rgdal</w:t>
+      </w:r>
+      <w:proofErr w:type="spellEnd"/>
+      <w:r>
+        <w:rPr>
+          <w:rFonts w:ascii="Consolas" w:hAnsi="Consolas"/>
+          <w:b/>
+          <w:bCs/>
+          <w:sz w:val="18"/>
+          <w:szCs w:val="18"/>
+        </w:rPr>
+        <w:t>)</w:t>
+      </w:r>
+    </w:p>
+    <w:p>
+      <w:pPr>
+        <w:ind w:left="720"/>
+        <w:rPr>
+          <w:b/>
+          <w:bCs/>
+        </w:rPr>
+      </w:pPr>
+      <w:proofErr w:type="spellStart"/>
       <w:proofErr w:type="gramStart"/>
       <w:r>
         <w:rPr>
-          <w:rFonts w:ascii="Consolas" w:hAnsi="Consolas"/>
-          <w:b/>
-          <w:bCs/>
-          <w:sz w:val="18"/>
-          <w:szCs w:val="18"/>
-        </w:rPr>
-        <w:t>install.packages</w:t>
-      </w:r>
-      <w:proofErr w:type="spellEnd"/>
+          <w:rFonts w:ascii="Consolas" w:eastAsia="Times New Roman" w:hAnsi="Consolas" w:cs="Courier New"/>
+          <w:b/>
+          <w:bCs/>
+          <w:color w:val="1D1C1D"/>
+          <w:sz w:val="18"/>
+          <w:szCs w:val="18"/>
+          <w:lang w:eastAsia="en-CA"/>
+        </w:rPr>
+        <w:t>rgdal</w:t>
+      </w:r>
+      <w:proofErr w:type="spellEnd"/>
+      <w:r>
+        <w:rPr>
+          <w:rFonts w:ascii="Consolas" w:eastAsia="Times New Roman" w:hAnsi="Consolas" w:cs="Courier New"/>
+          <w:b/>
+          <w:bCs/>
+          <w:color w:val="1D1C1D"/>
+          <w:sz w:val="18"/>
+          <w:szCs w:val="18"/>
+          <w:lang w:eastAsia="en-CA"/>
+        </w:rPr>
+        <w:t>::</w:t>
+      </w:r>
+      <w:proofErr w:type="spellStart"/>
       <w:proofErr w:type="gramEnd"/>
       <w:r>
         <w:rPr>
-          <w:rFonts w:ascii="Consolas" w:hAnsi="Consolas"/>
-          <w:b/>
-          <w:bCs/>
-          <w:sz w:val="18"/>
-          <w:szCs w:val="18"/>
-        </w:rPr>
-        <w:t>('</w:t>
-      </w:r>
-      <w:proofErr w:type="spellStart"/>
-      <w:r>
-        <w:rPr>
-          <w:rFonts w:ascii="Consolas" w:hAnsi="Consolas"/>
-          <w:b/>
-          <w:bCs/>
-          <w:sz w:val="18"/>
-          <w:szCs w:val="18"/>
-        </w:rPr>
-        <w:t>rgdal</w:t>
-      </w:r>
-      <w:proofErr w:type="spellEnd"/>
-      <w:r>
-        <w:rPr>
-          <w:rFonts w:ascii="Consolas" w:hAnsi="Consolas"/>
-          <w:b/>
-          <w:bCs/>
-          <w:sz w:val="18"/>
-          <w:szCs w:val="18"/>
-        </w:rPr>
-        <w:t>')</w:t>
-      </w:r>
-    </w:p>
-    <w:p>
-      <w:pPr>
-        <w:ind w:left="720"/>
-        <w:rPr>
-          <w:b/>
-          <w:bCs/>
-        </w:rPr>
-      </w:pPr>
-      <w:r>
-        <w:rPr>
-          <w:rFonts w:ascii="Consolas" w:hAnsi="Consolas"/>
-          <w:b/>
-          <w:bCs/>
-          <w:sz w:val="18"/>
-          <w:szCs w:val="18"/>
-        </w:rPr>
-        <w:t>library(</w:t>
-      </w:r>
-      <w:proofErr w:type="spellStart"/>
-      <w:r>
-        <w:rPr>
-          <w:rFonts w:ascii="Consolas" w:hAnsi="Consolas"/>
-          <w:b/>
-          <w:bCs/>
-          <w:sz w:val="18"/>
-          <w:szCs w:val="18"/>
-        </w:rPr>
-        <w:t>rgdal</w:t>
-      </w:r>
-      <w:proofErr w:type="spellEnd"/>
-      <w:r>
-        <w:rPr>
-          <w:rFonts w:ascii="Consolas" w:hAnsi="Consolas"/>
-          <w:b/>
-          <w:bCs/>
-          <w:sz w:val="18"/>
-          <w:szCs w:val="18"/>
-        </w:rPr>
-        <w:t>)</w:t>
-      </w:r>
-    </w:p>
-    <w:p>
-      <w:pPr>
-        <w:ind w:left="720"/>
-        <w:rPr>
-          <w:b/>
-          <w:bCs/>
-        </w:rPr>
-      </w:pPr>
-      <w:proofErr w:type="spellStart"/>
-      <w:proofErr w:type="gramStart"/>
-      <w:r>
-        <w:rPr>
           <w:rFonts w:ascii="Consolas" w:eastAsia="Times New Roman" w:hAnsi="Consolas" w:cs="Courier New"/>
           <w:b/>
           <w:bCs/>
@@ -1033,7 +1075,7 @@
           <w:szCs w:val="18"/>
           <w:lang w:eastAsia="en-CA"/>
         </w:rPr>
-        <w:t>rgdal</w:t>
+        <w:t>getGDALVersionInfo</w:t>
       </w:r>
       <w:proofErr w:type="spellEnd"/>
       <w:r>
@@ -1046,33 +1088,6 @@
           <w:szCs w:val="18"/>
           <w:lang w:eastAsia="en-CA"/>
         </w:rPr>
-        <w:t>::</w:t>
-      </w:r>
-      <w:proofErr w:type="spellStart"/>
-      <w:proofErr w:type="gramEnd"/>
-      <w:r>
-        <w:rPr>
-          <w:rFonts w:ascii="Consolas" w:eastAsia="Times New Roman" w:hAnsi="Consolas" w:cs="Courier New"/>
-          <w:b/>
-          <w:bCs/>
-          <w:color w:val="1D1C1D"/>
-          <w:sz w:val="18"/>
-          <w:szCs w:val="18"/>
-          <w:lang w:eastAsia="en-CA"/>
-        </w:rPr>
-        <w:t>getGDALVersionInfo</w:t>
-      </w:r>
-      <w:proofErr w:type="spellEnd"/>
-      <w:r>
-        <w:rPr>
-          <w:rFonts w:ascii="Consolas" w:eastAsia="Times New Roman" w:hAnsi="Consolas" w:cs="Courier New"/>
-          <w:b/>
-          <w:bCs/>
-          <w:color w:val="1D1C1D"/>
-          <w:sz w:val="18"/>
-          <w:szCs w:val="18"/>
-          <w:lang w:eastAsia="en-CA"/>
-        </w:rPr>
         <w:t>()</w:t>
       </w:r>
     </w:p>
@@ -1096,7 +1111,7 @@
       <w:r>
         <w:t xml:space="preserve">On Mac, you will have to install the GDAL framework from an independent developer (a trusted source). Go to </w:t>
       </w:r>
-      <w:hyperlink r:id="rId11" w:history="1">
+      <w:hyperlink r:id="rId12" w:history="1">
         <w:r>
           <w:rPr>
             <w:rStyle w:val="Hyperlink"/>
@@ -1172,25 +1187,7 @@
           <w:b/>
           <w:bCs/>
         </w:rPr>
-        <w:t>/</w:t>
-      </w:r>
-      <w:proofErr w:type="gramStart"/>
-      <w:r>
-        <w:rPr>
-          <w:rFonts w:ascii="Times New Roman" w:hAnsi="Times New Roman" w:cs="Times New Roman"/>
-          <w:b/>
-          <w:bCs/>
-        </w:rPr>
-        <w:t>Programs:$</w:t>
-      </w:r>
-      <w:proofErr w:type="gramEnd"/>
-      <w:r>
-        <w:rPr>
-          <w:rFonts w:ascii="Times New Roman" w:hAnsi="Times New Roman" w:cs="Times New Roman"/>
-          <w:b/>
-          <w:bCs/>
-        </w:rPr>
-        <w:t>PATH</w:t>
+        <w:t>/Programs:$PATH</w:t>
       </w:r>
       <w:r>
         <w:t xml:space="preserve"> To check that the installation was successful, </w:t>
@@ -1211,7 +1208,6 @@
         </w:rPr>
       </w:pPr>
       <w:proofErr w:type="spellStart"/>
-      <w:proofErr w:type="gramStart"/>
       <w:r>
         <w:rPr>
           <w:rFonts w:ascii="Consolas" w:hAnsi="Consolas"/>
@@ -1223,7 +1219,6 @@
         <w:t>install.packages</w:t>
       </w:r>
       <w:proofErr w:type="spellEnd"/>
-      <w:proofErr w:type="gramEnd"/>
       <w:r>
         <w:rPr>
           <w:rFonts w:ascii="Consolas" w:hAnsi="Consolas"/>
@@ -1426,7 +1421,7 @@
       <w:r>
         <w:t xml:space="preserve">Point your browser to </w:t>
       </w:r>
-      <w:hyperlink r:id="rId12" w:history="1">
+      <w:hyperlink r:id="rId13" w:history="1">
         <w:r>
           <w:rPr>
             <w:rStyle w:val="Hyperlink"/>
@@ -1502,7 +1497,6 @@
         <w:t xml:space="preserve">’ using the R code below: </w:t>
       </w:r>
       <w:proofErr w:type="spellStart"/>
-      <w:proofErr w:type="gramStart"/>
       <w:r>
         <w:rPr>
           <w:rFonts w:ascii="Times New Roman" w:hAnsi="Times New Roman" w:cs="Times New Roman"/>
@@ -1512,7 +1506,6 @@
         <w:t>install.packages</w:t>
       </w:r>
       <w:proofErr w:type="spellEnd"/>
-      <w:proofErr w:type="gramEnd"/>
       <w:r>
         <w:rPr>
           <w:rFonts w:ascii="Times New Roman" w:hAnsi="Times New Roman" w:cs="Times New Roman"/>

</xml_diff>